<commit_message>
Completed Lab 9 BBTP
</commit_message>
<xml_diff>
--- a/PackScheduler/project-docs/CSC216_L9_BBTP.docx
+++ b/PackScheduler/project-docs/CSC216_L9_BBTP.docx
@@ -13,10 +13,14 @@
           <w:between w:val="nil"/>
         </w:pBdr>
       </w:pPr>
-      <w:bookmarkStart w:id="0" w:name="_GoBack"/>
-      <w:bookmarkEnd w:id="0"/>
       <w:r>
-        <w:t>Lab 08: Black Box Test Plan</w:t>
+        <w:t>Lab 0</w:t>
+      </w:r>
+      <w:r>
+        <w:t>9</w:t>
+      </w:r>
+      <w:r>
+        <w:t>: Black Box Test Plan</w:t>
       </w:r>
     </w:p>
     <w:p>
@@ -30,10 +34,10 @@
           <w:between w:val="nil"/>
         </w:pBdr>
       </w:pPr>
-      <w:bookmarkStart w:id="1" w:name="_68rn3s2fl7x0" w:colFirst="0" w:colLast="0"/>
-      <w:bookmarkStart w:id="2" w:name="_7zc81fzsob3" w:colFirst="0" w:colLast="0"/>
+      <w:bookmarkStart w:id="0" w:name="_68rn3s2fl7x0" w:colFirst="0" w:colLast="0"/>
+      <w:bookmarkStart w:id="1" w:name="_7zc81fzsob3" w:colFirst="0" w:colLast="0"/>
+      <w:bookmarkEnd w:id="0"/>
       <w:bookmarkEnd w:id="1"/>
-      <w:bookmarkEnd w:id="2"/>
       <w:r>
         <w:rPr>
           <w:noProof/>
@@ -21562,6 +21566,12 @@
               </w:rPr>
               <w:t>CSC33</w:t>
             </w:r>
+            <w:r>
+              <w:rPr>
+                <w:b/>
+              </w:rPr>
+              <w:t>3</w:t>
+            </w:r>
           </w:p>
           <w:p>
             <w:pPr>
@@ -21666,6 +21676,35 @@
                 <w:b/>
               </w:rPr>
               <w:t xml:space="preserve"> nfsamato</w:t>
+            </w:r>
+          </w:p>
+          <w:p>
+            <w:pPr>
+              <w:widowControl w:val="0"/>
+              <w:numPr>
+                <w:ilvl w:val="0"/>
+                <w:numId w:val="2"/>
+              </w:numPr>
+              <w:pBdr>
+                <w:top w:val="nil"/>
+                <w:left w:val="nil"/>
+                <w:bottom w:val="nil"/>
+                <w:right w:val="nil"/>
+                <w:between w:val="nil"/>
+              </w:pBdr>
+              <w:spacing w:line="240" w:lineRule="auto"/>
+            </w:pPr>
+            <w:r>
+              <w:rPr>
+                <w:bCs/>
+              </w:rPr>
+              <w:t xml:space="preserve">Enrollment Cap: </w:t>
+            </w:r>
+            <w:r>
+              <w:rPr>
+                <w:b/>
+              </w:rPr>
+              <w:t>10</w:t>
             </w:r>
           </w:p>
           <w:p>
@@ -22556,7 +22595,6 @@
               </w:rPr>
             </w:pPr>
             <w:r>
-              <w:lastRenderedPageBreak/>
               <w:t xml:space="preserve">Click: </w:t>
             </w:r>
             <w:r>
@@ -22687,7 +22725,6 @@
               <w:spacing w:line="240" w:lineRule="auto"/>
             </w:pPr>
             <w:r>
-              <w:lastRenderedPageBreak/>
               <w:t>pwilkins is logged in and is switched to the user view.  A populated Course Catalog panel is shown, along with buttons for Add Course, Remove Course, Reset Schedule, and Display Final Schedule. Schedule Title is set to “My Schedule” and Schedule and Course Details panes are empty.</w:t>
             </w:r>
           </w:p>
@@ -22761,14 +22798,8 @@
               <w:rPr>
                 <w:b/>
               </w:rPr>
-              <w:t xml:space="preserve">Course Catalog is populated </w:t>
-            </w:r>
-            <w:r>
-              <w:rPr>
-                <w:b/>
-              </w:rPr>
               <w:lastRenderedPageBreak/>
-              <w:t>with the following 8 courses:</w:t>
+              <w:t>Course Catalog is populated with the following 8 courses:</w:t>
             </w:r>
           </w:p>
           <w:p>
@@ -23459,6 +23490,7 @@
               </w:rPr>
             </w:pPr>
             <w:r>
+              <w:lastRenderedPageBreak/>
               <w:t xml:space="preserve">Click </w:t>
             </w:r>
             <w:r>
@@ -23825,7 +23857,6 @@
               <w:rPr>
                 <w:bCs/>
               </w:rPr>
-              <w:lastRenderedPageBreak/>
               <w:t>Schedule pane shows the following</w:t>
             </w:r>
             <w:r>
@@ -25435,7 +25466,19 @@
               <w:rPr>
                 <w:bCs/>
               </w:rPr>
-              <w:t xml:space="preserve"> three courses</w:t>
+              <w:t xml:space="preserve"> </w:t>
+            </w:r>
+            <w:r>
+              <w:rPr>
+                <w:bCs/>
+              </w:rPr>
+              <w:t>four</w:t>
+            </w:r>
+            <w:r>
+              <w:rPr>
+                <w:bCs/>
+              </w:rPr>
+              <w:t xml:space="preserve"> courses</w:t>
             </w:r>
             <w:r>
               <w:rPr>
@@ -25621,7 +25664,19 @@
               <w:rPr>
                 <w:b/>
               </w:rPr>
-              <w:t xml:space="preserve">Schedule pane shows the following three courses: </w:t>
+              <w:t xml:space="preserve">Schedule pane shows the following </w:t>
+            </w:r>
+            <w:r>
+              <w:rPr>
+                <w:b/>
+              </w:rPr>
+              <w:t>four</w:t>
+            </w:r>
+            <w:r>
+              <w:rPr>
+                <w:b/>
+              </w:rPr>
+              <w:t xml:space="preserve"> courses: </w:t>
             </w:r>
           </w:p>
           <w:p>
@@ -26593,6 +26648,2599 @@
               </w:rPr>
               <w:t>The schedule pane is now empty with no Course elements showing, and the schedule title text field shows “My Schedule”.</w:t>
             </w:r>
+          </w:p>
+        </w:tc>
+      </w:tr>
+      <w:tr>
+        <w:tc>
+          <w:tcPr>
+            <w:tcW w:w="1185" w:type="dxa"/>
+            <w:shd w:val="clear" w:color="auto" w:fill="A6A6A6" w:themeFill="background1" w:themeFillShade="A6"/>
+            <w:tcMar>
+              <w:top w:w="100" w:type="dxa"/>
+              <w:left w:w="100" w:type="dxa"/>
+              <w:bottom w:w="100" w:type="dxa"/>
+              <w:right w:w="100" w:type="dxa"/>
+            </w:tcMar>
+          </w:tcPr>
+          <w:p>
+            <w:pPr>
+              <w:widowControl w:val="0"/>
+              <w:pBdr>
+                <w:top w:val="nil"/>
+                <w:left w:val="nil"/>
+                <w:bottom w:val="nil"/>
+                <w:right w:val="nil"/>
+                <w:between w:val="nil"/>
+              </w:pBdr>
+              <w:spacing w:line="240" w:lineRule="auto"/>
+            </w:pPr>
+            <w:r>
+              <w:t>T53:</w:t>
+            </w:r>
+          </w:p>
+          <w:p>
+            <w:pPr>
+              <w:widowControl w:val="0"/>
+              <w:pBdr>
+                <w:top w:val="nil"/>
+                <w:left w:val="nil"/>
+                <w:bottom w:val="nil"/>
+                <w:right w:val="nil"/>
+                <w:between w:val="nil"/>
+              </w:pBdr>
+              <w:spacing w:line="240" w:lineRule="auto"/>
+            </w:pPr>
+            <w:r>
+              <w:t xml:space="preserve">Join Waitlist </w:t>
+            </w:r>
+            <w:r>
+              <w:lastRenderedPageBreak/>
+              <w:t>(new)</w:t>
+            </w:r>
+          </w:p>
+        </w:tc>
+        <w:tc>
+          <w:tcPr>
+            <w:tcW w:w="5280" w:type="dxa"/>
+            <w:shd w:val="clear" w:color="auto" w:fill="A6A6A6" w:themeFill="background1" w:themeFillShade="A6"/>
+            <w:tcMar>
+              <w:top w:w="100" w:type="dxa"/>
+              <w:left w:w="100" w:type="dxa"/>
+              <w:bottom w:w="100" w:type="dxa"/>
+              <w:right w:w="100" w:type="dxa"/>
+            </w:tcMar>
+          </w:tcPr>
+          <w:p>
+            <w:pPr>
+              <w:widowControl w:val="0"/>
+              <w:pBdr>
+                <w:top w:val="nil"/>
+                <w:left w:val="nil"/>
+                <w:bottom w:val="nil"/>
+                <w:right w:val="nil"/>
+                <w:between w:val="nil"/>
+              </w:pBdr>
+              <w:spacing w:line="240" w:lineRule="auto"/>
+            </w:pPr>
+            <w:r>
+              <w:lastRenderedPageBreak/>
+              <w:t>Preconditions: PackSchedulerGUI has loaded and registrar user is logged in (T2).  T3 has run.</w:t>
+            </w:r>
+          </w:p>
+          <w:p>
+            <w:pPr>
+              <w:widowControl w:val="0"/>
+              <w:pBdr>
+                <w:top w:val="nil"/>
+                <w:left w:val="nil"/>
+                <w:bottom w:val="nil"/>
+                <w:right w:val="nil"/>
+                <w:between w:val="nil"/>
+              </w:pBdr>
+              <w:spacing w:line="240" w:lineRule="auto"/>
+            </w:pPr>
+          </w:p>
+          <w:p>
+            <w:pPr>
+              <w:widowControl w:val="0"/>
+              <w:pBdr>
+                <w:top w:val="nil"/>
+                <w:left w:val="nil"/>
+                <w:bottom w:val="nil"/>
+                <w:right w:val="nil"/>
+                <w:between w:val="nil"/>
+              </w:pBdr>
+              <w:spacing w:line="240" w:lineRule="auto"/>
+            </w:pPr>
+            <w:r>
+              <w:lastRenderedPageBreak/>
+              <w:t>Create 10 students with names Student One, Student Two, etc. and IDs s1, s2, etc.:</w:t>
+            </w:r>
+          </w:p>
+          <w:p>
+            <w:pPr>
+              <w:widowControl w:val="0"/>
+              <w:numPr>
+                <w:ilvl w:val="0"/>
+                <w:numId w:val="2"/>
+              </w:numPr>
+              <w:pBdr>
+                <w:top w:val="nil"/>
+                <w:left w:val="nil"/>
+                <w:bottom w:val="nil"/>
+                <w:right w:val="nil"/>
+                <w:between w:val="nil"/>
+              </w:pBdr>
+              <w:spacing w:line="240" w:lineRule="auto"/>
+            </w:pPr>
+            <w:r>
+              <w:t xml:space="preserve">First Name: </w:t>
+            </w:r>
+            <w:r>
+              <w:rPr>
+                <w:b/>
+              </w:rPr>
+              <w:t>Student</w:t>
+            </w:r>
+          </w:p>
+          <w:p>
+            <w:pPr>
+              <w:widowControl w:val="0"/>
+              <w:numPr>
+                <w:ilvl w:val="0"/>
+                <w:numId w:val="2"/>
+              </w:numPr>
+              <w:pBdr>
+                <w:top w:val="nil"/>
+                <w:left w:val="nil"/>
+                <w:bottom w:val="nil"/>
+                <w:right w:val="nil"/>
+                <w:between w:val="nil"/>
+              </w:pBdr>
+              <w:spacing w:line="240" w:lineRule="auto"/>
+            </w:pPr>
+            <w:r>
+              <w:t xml:space="preserve">Last Name: </w:t>
+            </w:r>
+            <w:r>
+              <w:rPr>
+                <w:b/>
+              </w:rPr>
+              <w:t>One</w:t>
+            </w:r>
+          </w:p>
+          <w:p>
+            <w:pPr>
+              <w:widowControl w:val="0"/>
+              <w:numPr>
+                <w:ilvl w:val="0"/>
+                <w:numId w:val="2"/>
+              </w:numPr>
+              <w:pBdr>
+                <w:top w:val="nil"/>
+                <w:left w:val="nil"/>
+                <w:bottom w:val="nil"/>
+                <w:right w:val="nil"/>
+                <w:between w:val="nil"/>
+              </w:pBdr>
+              <w:spacing w:line="240" w:lineRule="auto"/>
+            </w:pPr>
+            <w:r>
+              <w:t xml:space="preserve">ID: </w:t>
+            </w:r>
+            <w:r>
+              <w:rPr>
+                <w:b/>
+              </w:rPr>
+              <w:t>s1</w:t>
+            </w:r>
+          </w:p>
+          <w:p>
+            <w:pPr>
+              <w:widowControl w:val="0"/>
+              <w:numPr>
+                <w:ilvl w:val="0"/>
+                <w:numId w:val="2"/>
+              </w:numPr>
+              <w:pBdr>
+                <w:top w:val="nil"/>
+                <w:left w:val="nil"/>
+                <w:bottom w:val="nil"/>
+                <w:right w:val="nil"/>
+                <w:between w:val="nil"/>
+              </w:pBdr>
+              <w:spacing w:line="240" w:lineRule="auto"/>
+            </w:pPr>
+            <w:r>
+              <w:t xml:space="preserve">Email: </w:t>
+            </w:r>
+            <w:r>
+              <w:rPr>
+                <w:b/>
+              </w:rPr>
+              <w:t>s1@ncsu.edu</w:t>
+            </w:r>
+          </w:p>
+          <w:p>
+            <w:pPr>
+              <w:widowControl w:val="0"/>
+              <w:numPr>
+                <w:ilvl w:val="0"/>
+                <w:numId w:val="2"/>
+              </w:numPr>
+              <w:pBdr>
+                <w:top w:val="nil"/>
+                <w:left w:val="nil"/>
+                <w:bottom w:val="nil"/>
+                <w:right w:val="nil"/>
+                <w:between w:val="nil"/>
+              </w:pBdr>
+              <w:spacing w:line="240" w:lineRule="auto"/>
+            </w:pPr>
+            <w:r>
+              <w:t xml:space="preserve">Password: </w:t>
+            </w:r>
+            <w:r>
+              <w:rPr>
+                <w:b/>
+              </w:rPr>
+              <w:t>pw</w:t>
+            </w:r>
+          </w:p>
+          <w:p>
+            <w:pPr>
+              <w:widowControl w:val="0"/>
+              <w:numPr>
+                <w:ilvl w:val="0"/>
+                <w:numId w:val="2"/>
+              </w:numPr>
+              <w:pBdr>
+                <w:top w:val="nil"/>
+                <w:left w:val="nil"/>
+                <w:bottom w:val="nil"/>
+                <w:right w:val="nil"/>
+                <w:between w:val="nil"/>
+              </w:pBdr>
+              <w:spacing w:line="240" w:lineRule="auto"/>
+            </w:pPr>
+            <w:r>
+              <w:t xml:space="preserve">Repeat Password: </w:t>
+            </w:r>
+            <w:r>
+              <w:rPr>
+                <w:b/>
+              </w:rPr>
+              <w:t>pw</w:t>
+            </w:r>
+          </w:p>
+          <w:p>
+            <w:pPr>
+              <w:widowControl w:val="0"/>
+              <w:numPr>
+                <w:ilvl w:val="0"/>
+                <w:numId w:val="2"/>
+              </w:numPr>
+              <w:pBdr>
+                <w:top w:val="nil"/>
+                <w:left w:val="nil"/>
+                <w:bottom w:val="nil"/>
+                <w:right w:val="nil"/>
+                <w:between w:val="nil"/>
+              </w:pBdr>
+              <w:spacing w:line="240" w:lineRule="auto"/>
+            </w:pPr>
+            <w:r>
+              <w:t xml:space="preserve">Max Credits: </w:t>
+            </w:r>
+            <w:r>
+              <w:rPr>
+                <w:b/>
+              </w:rPr>
+              <w:t>0</w:t>
+            </w:r>
+          </w:p>
+          <w:p>
+            <w:pPr>
+              <w:widowControl w:val="0"/>
+              <w:pBdr>
+                <w:top w:val="nil"/>
+                <w:left w:val="nil"/>
+                <w:bottom w:val="nil"/>
+                <w:right w:val="nil"/>
+                <w:between w:val="nil"/>
+              </w:pBdr>
+              <w:spacing w:line="240" w:lineRule="auto"/>
+              <w:rPr>
+                <w:b/>
+              </w:rPr>
+            </w:pPr>
+            <w:r>
+              <w:t xml:space="preserve">Click </w:t>
+            </w:r>
+            <w:r>
+              <w:rPr>
+                <w:b/>
+              </w:rPr>
+              <w:t>Add Student</w:t>
+            </w:r>
+          </w:p>
+          <w:p>
+            <w:pPr>
+              <w:widowControl w:val="0"/>
+              <w:pBdr>
+                <w:top w:val="nil"/>
+                <w:left w:val="nil"/>
+                <w:bottom w:val="nil"/>
+                <w:right w:val="nil"/>
+                <w:between w:val="nil"/>
+              </w:pBdr>
+              <w:spacing w:line="240" w:lineRule="auto"/>
+              <w:rPr>
+                <w:b/>
+              </w:rPr>
+            </w:pPr>
+          </w:p>
+          <w:p>
+            <w:pPr>
+              <w:widowControl w:val="0"/>
+              <w:pBdr>
+                <w:top w:val="nil"/>
+                <w:left w:val="nil"/>
+                <w:bottom w:val="nil"/>
+                <w:right w:val="nil"/>
+                <w:between w:val="nil"/>
+              </w:pBdr>
+              <w:spacing w:line="240" w:lineRule="auto"/>
+              <w:rPr>
+                <w:b/>
+              </w:rPr>
+            </w:pPr>
+            <w:r>
+              <w:t xml:space="preserve">Click </w:t>
+            </w:r>
+            <w:r>
+              <w:rPr>
+                <w:b/>
+              </w:rPr>
+              <w:t>OK</w:t>
+            </w:r>
+          </w:p>
+          <w:p>
+            <w:pPr>
+              <w:widowControl w:val="0"/>
+              <w:pBdr>
+                <w:top w:val="nil"/>
+                <w:left w:val="nil"/>
+                <w:bottom w:val="nil"/>
+                <w:right w:val="nil"/>
+                <w:between w:val="nil"/>
+              </w:pBdr>
+              <w:spacing w:line="240" w:lineRule="auto"/>
+              <w:rPr>
+                <w:b/>
+              </w:rPr>
+            </w:pPr>
+          </w:p>
+          <w:p>
+            <w:pPr>
+              <w:widowControl w:val="0"/>
+              <w:pBdr>
+                <w:top w:val="nil"/>
+                <w:left w:val="nil"/>
+                <w:bottom w:val="nil"/>
+                <w:right w:val="nil"/>
+                <w:between w:val="nil"/>
+              </w:pBdr>
+              <w:spacing w:line="240" w:lineRule="auto"/>
+              <w:rPr>
+                <w:bCs/>
+              </w:rPr>
+            </w:pPr>
+            <w:r>
+              <w:rPr>
+                <w:bCs/>
+              </w:rPr>
+              <w:t xml:space="preserve">Click </w:t>
+            </w:r>
+            <w:r>
+              <w:rPr>
+                <w:b/>
+              </w:rPr>
+              <w:t>Logout</w:t>
+            </w:r>
+          </w:p>
+          <w:p>
+            <w:pPr>
+              <w:widowControl w:val="0"/>
+              <w:pBdr>
+                <w:top w:val="nil"/>
+                <w:left w:val="nil"/>
+                <w:bottom w:val="nil"/>
+                <w:right w:val="nil"/>
+                <w:between w:val="nil"/>
+              </w:pBdr>
+              <w:spacing w:line="240" w:lineRule="auto"/>
+              <w:rPr>
+                <w:bCs/>
+              </w:rPr>
+            </w:pPr>
+          </w:p>
+          <w:p>
+            <w:pPr>
+              <w:widowControl w:val="0"/>
+              <w:pBdr>
+                <w:top w:val="nil"/>
+                <w:left w:val="nil"/>
+                <w:bottom w:val="nil"/>
+                <w:right w:val="nil"/>
+                <w:between w:val="nil"/>
+              </w:pBdr>
+              <w:spacing w:line="240" w:lineRule="auto"/>
+              <w:rPr>
+                <w:bCs/>
+              </w:rPr>
+            </w:pPr>
+            <w:r>
+              <w:rPr>
+                <w:bCs/>
+              </w:rPr>
+              <w:t>Login with each student and add CSC116-001 to their schedule.</w:t>
+            </w:r>
+          </w:p>
+          <w:p>
+            <w:pPr>
+              <w:widowControl w:val="0"/>
+              <w:pBdr>
+                <w:top w:val="nil"/>
+                <w:left w:val="nil"/>
+                <w:bottom w:val="nil"/>
+                <w:right w:val="nil"/>
+                <w:between w:val="nil"/>
+              </w:pBdr>
+              <w:spacing w:line="240" w:lineRule="auto"/>
+              <w:rPr>
+                <w:bCs/>
+              </w:rPr>
+            </w:pPr>
+          </w:p>
+          <w:p>
+            <w:pPr>
+              <w:widowControl w:val="0"/>
+              <w:pBdr>
+                <w:top w:val="nil"/>
+                <w:left w:val="nil"/>
+                <w:bottom w:val="nil"/>
+                <w:right w:val="nil"/>
+                <w:between w:val="nil"/>
+              </w:pBdr>
+              <w:spacing w:line="240" w:lineRule="auto"/>
+              <w:rPr>
+                <w:bCs/>
+                <w:i/>
+                <w:iCs/>
+              </w:rPr>
+            </w:pPr>
+            <w:r>
+              <w:rPr>
+                <w:bCs/>
+                <w:i/>
+                <w:iCs/>
+              </w:rPr>
+              <w:t>Check results</w:t>
+            </w:r>
+          </w:p>
+          <w:p>
+            <w:pPr>
+              <w:widowControl w:val="0"/>
+              <w:pBdr>
+                <w:top w:val="nil"/>
+                <w:left w:val="nil"/>
+                <w:bottom w:val="nil"/>
+                <w:right w:val="nil"/>
+                <w:between w:val="nil"/>
+              </w:pBdr>
+              <w:spacing w:line="240" w:lineRule="auto"/>
+              <w:rPr>
+                <w:bCs/>
+                <w:i/>
+                <w:iCs/>
+              </w:rPr>
+            </w:pPr>
+          </w:p>
+          <w:p>
+            <w:pPr>
+              <w:widowControl w:val="0"/>
+              <w:pBdr>
+                <w:top w:val="nil"/>
+                <w:left w:val="nil"/>
+                <w:bottom w:val="nil"/>
+                <w:right w:val="nil"/>
+                <w:between w:val="nil"/>
+              </w:pBdr>
+              <w:spacing w:line="240" w:lineRule="auto"/>
+              <w:rPr>
+                <w:b/>
+              </w:rPr>
+            </w:pPr>
+            <w:r>
+              <w:rPr>
+                <w:bCs/>
+              </w:rPr>
+              <w:t xml:space="preserve">Click </w:t>
+            </w:r>
+            <w:r>
+              <w:rPr>
+                <w:b/>
+              </w:rPr>
+              <w:t>Logout</w:t>
+            </w:r>
+          </w:p>
+          <w:p>
+            <w:pPr>
+              <w:widowControl w:val="0"/>
+              <w:pBdr>
+                <w:top w:val="nil"/>
+                <w:left w:val="nil"/>
+                <w:bottom w:val="nil"/>
+                <w:right w:val="nil"/>
+                <w:between w:val="nil"/>
+              </w:pBdr>
+              <w:spacing w:line="240" w:lineRule="auto"/>
+              <w:rPr>
+                <w:b/>
+              </w:rPr>
+            </w:pPr>
+          </w:p>
+          <w:p>
+            <w:pPr>
+              <w:widowControl w:val="0"/>
+              <w:pBdr>
+                <w:top w:val="nil"/>
+                <w:left w:val="nil"/>
+                <w:bottom w:val="nil"/>
+                <w:right w:val="nil"/>
+                <w:between w:val="nil"/>
+              </w:pBdr>
+              <w:spacing w:line="240" w:lineRule="auto"/>
+              <w:rPr>
+                <w:bCs/>
+              </w:rPr>
+            </w:pPr>
+            <w:r>
+              <w:rPr>
+                <w:bCs/>
+              </w:rPr>
+              <w:t>Login with the following credentials:</w:t>
+            </w:r>
+            <w:r>
+              <w:rPr>
+                <w:bCs/>
+              </w:rPr>
+              <w:br/>
+            </w:r>
+            <w:r>
+              <w:rPr>
+                <w:b/>
+              </w:rPr>
+              <w:t xml:space="preserve">User name: </w:t>
+            </w:r>
+            <w:r>
+              <w:rPr>
+                <w:bCs/>
+              </w:rPr>
+              <w:t>pwilkins</w:t>
+            </w:r>
+          </w:p>
+          <w:p>
+            <w:pPr>
+              <w:widowControl w:val="0"/>
+              <w:pBdr>
+                <w:top w:val="nil"/>
+                <w:left w:val="nil"/>
+                <w:bottom w:val="nil"/>
+                <w:right w:val="nil"/>
+                <w:between w:val="nil"/>
+              </w:pBdr>
+              <w:spacing w:line="240" w:lineRule="auto"/>
+              <w:rPr>
+                <w:bCs/>
+              </w:rPr>
+            </w:pPr>
+            <w:r>
+              <w:rPr>
+                <w:b/>
+              </w:rPr>
+              <w:t xml:space="preserve">Password: </w:t>
+            </w:r>
+            <w:r>
+              <w:rPr>
+                <w:bCs/>
+              </w:rPr>
+              <w:t>pw</w:t>
+            </w:r>
+          </w:p>
+          <w:p>
+            <w:pPr>
+              <w:widowControl w:val="0"/>
+              <w:pBdr>
+                <w:top w:val="nil"/>
+                <w:left w:val="nil"/>
+                <w:bottom w:val="nil"/>
+                <w:right w:val="nil"/>
+                <w:between w:val="nil"/>
+              </w:pBdr>
+              <w:spacing w:line="240" w:lineRule="auto"/>
+              <w:rPr>
+                <w:bCs/>
+              </w:rPr>
+            </w:pPr>
+          </w:p>
+          <w:p>
+            <w:pPr>
+              <w:widowControl w:val="0"/>
+              <w:pBdr>
+                <w:top w:val="nil"/>
+                <w:left w:val="nil"/>
+                <w:bottom w:val="nil"/>
+                <w:right w:val="nil"/>
+                <w:between w:val="nil"/>
+              </w:pBdr>
+              <w:spacing w:line="240" w:lineRule="auto"/>
+              <w:rPr>
+                <w:bCs/>
+              </w:rPr>
+            </w:pPr>
+            <w:r>
+              <w:rPr>
+                <w:bCs/>
+              </w:rPr>
+              <w:t xml:space="preserve">Click </w:t>
+            </w:r>
+            <w:r>
+              <w:rPr>
+                <w:b/>
+              </w:rPr>
+              <w:t>Login</w:t>
+            </w:r>
+          </w:p>
+          <w:p>
+            <w:pPr>
+              <w:widowControl w:val="0"/>
+              <w:pBdr>
+                <w:top w:val="nil"/>
+                <w:left w:val="nil"/>
+                <w:bottom w:val="nil"/>
+                <w:right w:val="nil"/>
+                <w:between w:val="nil"/>
+              </w:pBdr>
+              <w:spacing w:line="240" w:lineRule="auto"/>
+              <w:rPr>
+                <w:bCs/>
+              </w:rPr>
+            </w:pPr>
+          </w:p>
+          <w:p>
+            <w:pPr>
+              <w:widowControl w:val="0"/>
+              <w:pBdr>
+                <w:top w:val="nil"/>
+                <w:left w:val="nil"/>
+                <w:bottom w:val="nil"/>
+                <w:right w:val="nil"/>
+                <w:between w:val="nil"/>
+              </w:pBdr>
+              <w:spacing w:line="240" w:lineRule="auto"/>
+              <w:rPr>
+                <w:bCs/>
+              </w:rPr>
+            </w:pPr>
+            <w:r>
+              <w:rPr>
+                <w:bCs/>
+              </w:rPr>
+              <w:t>Select CSC 226-001 in the Schedule pane.</w:t>
+            </w:r>
+          </w:p>
+          <w:p>
+            <w:pPr>
+              <w:widowControl w:val="0"/>
+              <w:pBdr>
+                <w:top w:val="nil"/>
+                <w:left w:val="nil"/>
+                <w:bottom w:val="nil"/>
+                <w:right w:val="nil"/>
+                <w:between w:val="nil"/>
+              </w:pBdr>
+              <w:spacing w:line="240" w:lineRule="auto"/>
+              <w:rPr>
+                <w:bCs/>
+              </w:rPr>
+            </w:pPr>
+          </w:p>
+          <w:p>
+            <w:pPr>
+              <w:widowControl w:val="0"/>
+              <w:pBdr>
+                <w:top w:val="nil"/>
+                <w:left w:val="nil"/>
+                <w:bottom w:val="nil"/>
+                <w:right w:val="nil"/>
+                <w:between w:val="nil"/>
+              </w:pBdr>
+              <w:spacing w:line="240" w:lineRule="auto"/>
+              <w:rPr>
+                <w:bCs/>
+              </w:rPr>
+            </w:pPr>
+            <w:r>
+              <w:rPr>
+                <w:bCs/>
+              </w:rPr>
+              <w:t xml:space="preserve">Click </w:t>
+            </w:r>
+            <w:r>
+              <w:rPr>
+                <w:b/>
+              </w:rPr>
+              <w:t>Remove Course</w:t>
+            </w:r>
+          </w:p>
+          <w:p>
+            <w:pPr>
+              <w:widowControl w:val="0"/>
+              <w:pBdr>
+                <w:top w:val="nil"/>
+                <w:left w:val="nil"/>
+                <w:bottom w:val="nil"/>
+                <w:right w:val="nil"/>
+                <w:between w:val="nil"/>
+              </w:pBdr>
+              <w:spacing w:line="240" w:lineRule="auto"/>
+              <w:rPr>
+                <w:bCs/>
+              </w:rPr>
+            </w:pPr>
+          </w:p>
+          <w:p>
+            <w:pPr>
+              <w:widowControl w:val="0"/>
+              <w:pBdr>
+                <w:top w:val="nil"/>
+                <w:left w:val="nil"/>
+                <w:bottom w:val="nil"/>
+                <w:right w:val="nil"/>
+                <w:between w:val="nil"/>
+              </w:pBdr>
+              <w:spacing w:line="240" w:lineRule="auto"/>
+              <w:rPr>
+                <w:bCs/>
+              </w:rPr>
+            </w:pPr>
+            <w:r>
+              <w:rPr>
+                <w:bCs/>
+              </w:rPr>
+              <w:t>Select CSC116-001 in the Course Catalog</w:t>
+            </w:r>
+          </w:p>
+          <w:p>
+            <w:pPr>
+              <w:widowControl w:val="0"/>
+              <w:pBdr>
+                <w:top w:val="nil"/>
+                <w:left w:val="nil"/>
+                <w:bottom w:val="nil"/>
+                <w:right w:val="nil"/>
+                <w:between w:val="nil"/>
+              </w:pBdr>
+              <w:spacing w:line="240" w:lineRule="auto"/>
+              <w:rPr>
+                <w:bCs/>
+              </w:rPr>
+            </w:pPr>
+          </w:p>
+          <w:p>
+            <w:pPr>
+              <w:widowControl w:val="0"/>
+              <w:pBdr>
+                <w:top w:val="nil"/>
+                <w:left w:val="nil"/>
+                <w:bottom w:val="nil"/>
+                <w:right w:val="nil"/>
+                <w:between w:val="nil"/>
+              </w:pBdr>
+              <w:spacing w:line="240" w:lineRule="auto"/>
+              <w:rPr>
+                <w:bCs/>
+              </w:rPr>
+            </w:pPr>
+            <w:r>
+              <w:rPr>
+                <w:bCs/>
+              </w:rPr>
+              <w:t xml:space="preserve">Click </w:t>
+            </w:r>
+            <w:r>
+              <w:rPr>
+                <w:b/>
+              </w:rPr>
+              <w:t>Add Course</w:t>
+            </w:r>
+          </w:p>
+        </w:tc>
+        <w:tc>
+          <w:tcPr>
+            <w:tcW w:w="3255" w:type="dxa"/>
+            <w:shd w:val="clear" w:color="auto" w:fill="A6A6A6" w:themeFill="background1" w:themeFillShade="A6"/>
+            <w:tcMar>
+              <w:top w:w="100" w:type="dxa"/>
+              <w:left w:w="100" w:type="dxa"/>
+              <w:bottom w:w="100" w:type="dxa"/>
+              <w:right w:w="100" w:type="dxa"/>
+            </w:tcMar>
+          </w:tcPr>
+          <w:p>
+            <w:pPr>
+              <w:widowControl w:val="0"/>
+              <w:pBdr>
+                <w:top w:val="nil"/>
+                <w:left w:val="nil"/>
+                <w:bottom w:val="nil"/>
+                <w:right w:val="nil"/>
+                <w:between w:val="nil"/>
+              </w:pBdr>
+              <w:spacing w:line="240" w:lineRule="auto"/>
+              <w:rPr>
+                <w:bCs/>
+              </w:rPr>
+            </w:pPr>
+          </w:p>
+          <w:p>
+            <w:pPr>
+              <w:widowControl w:val="0"/>
+              <w:pBdr>
+                <w:top w:val="nil"/>
+                <w:left w:val="nil"/>
+                <w:bottom w:val="nil"/>
+                <w:right w:val="nil"/>
+                <w:between w:val="nil"/>
+              </w:pBdr>
+              <w:spacing w:line="240" w:lineRule="auto"/>
+              <w:rPr>
+                <w:bCs/>
+              </w:rPr>
+            </w:pPr>
+          </w:p>
+          <w:p>
+            <w:pPr>
+              <w:widowControl w:val="0"/>
+              <w:pBdr>
+                <w:top w:val="nil"/>
+                <w:left w:val="nil"/>
+                <w:bottom w:val="nil"/>
+                <w:right w:val="nil"/>
+                <w:between w:val="nil"/>
+              </w:pBdr>
+              <w:spacing w:line="240" w:lineRule="auto"/>
+              <w:rPr>
+                <w:bCs/>
+              </w:rPr>
+            </w:pPr>
+          </w:p>
+          <w:p>
+            <w:pPr>
+              <w:widowControl w:val="0"/>
+              <w:pBdr>
+                <w:top w:val="nil"/>
+                <w:left w:val="nil"/>
+                <w:bottom w:val="nil"/>
+                <w:right w:val="nil"/>
+                <w:between w:val="nil"/>
+              </w:pBdr>
+              <w:spacing w:line="240" w:lineRule="auto"/>
+              <w:rPr>
+                <w:bCs/>
+              </w:rPr>
+            </w:pPr>
+          </w:p>
+          <w:p>
+            <w:pPr>
+              <w:widowControl w:val="0"/>
+              <w:pBdr>
+                <w:top w:val="nil"/>
+                <w:left w:val="nil"/>
+                <w:bottom w:val="nil"/>
+                <w:right w:val="nil"/>
+                <w:between w:val="nil"/>
+              </w:pBdr>
+              <w:spacing w:line="240" w:lineRule="auto"/>
+              <w:rPr>
+                <w:bCs/>
+              </w:rPr>
+            </w:pPr>
+          </w:p>
+          <w:p>
+            <w:pPr>
+              <w:widowControl w:val="0"/>
+              <w:pBdr>
+                <w:top w:val="nil"/>
+                <w:left w:val="nil"/>
+                <w:bottom w:val="nil"/>
+                <w:right w:val="nil"/>
+                <w:between w:val="nil"/>
+              </w:pBdr>
+              <w:spacing w:line="240" w:lineRule="auto"/>
+              <w:rPr>
+                <w:bCs/>
+              </w:rPr>
+            </w:pPr>
+          </w:p>
+          <w:p>
+            <w:pPr>
+              <w:widowControl w:val="0"/>
+              <w:pBdr>
+                <w:top w:val="nil"/>
+                <w:left w:val="nil"/>
+                <w:bottom w:val="nil"/>
+                <w:right w:val="nil"/>
+                <w:between w:val="nil"/>
+              </w:pBdr>
+              <w:spacing w:line="240" w:lineRule="auto"/>
+              <w:rPr>
+                <w:bCs/>
+              </w:rPr>
+            </w:pPr>
+          </w:p>
+          <w:p>
+            <w:pPr>
+              <w:widowControl w:val="0"/>
+              <w:pBdr>
+                <w:top w:val="nil"/>
+                <w:left w:val="nil"/>
+                <w:bottom w:val="nil"/>
+                <w:right w:val="nil"/>
+                <w:between w:val="nil"/>
+              </w:pBdr>
+              <w:spacing w:line="240" w:lineRule="auto"/>
+              <w:rPr>
+                <w:bCs/>
+              </w:rPr>
+            </w:pPr>
+          </w:p>
+          <w:p>
+            <w:pPr>
+              <w:widowControl w:val="0"/>
+              <w:pBdr>
+                <w:top w:val="nil"/>
+                <w:left w:val="nil"/>
+                <w:bottom w:val="nil"/>
+                <w:right w:val="nil"/>
+                <w:between w:val="nil"/>
+              </w:pBdr>
+              <w:spacing w:line="240" w:lineRule="auto"/>
+              <w:rPr>
+                <w:bCs/>
+              </w:rPr>
+            </w:pPr>
+          </w:p>
+          <w:p>
+            <w:pPr>
+              <w:widowControl w:val="0"/>
+              <w:pBdr>
+                <w:top w:val="nil"/>
+                <w:left w:val="nil"/>
+                <w:bottom w:val="nil"/>
+                <w:right w:val="nil"/>
+                <w:between w:val="nil"/>
+              </w:pBdr>
+              <w:spacing w:line="240" w:lineRule="auto"/>
+              <w:rPr>
+                <w:bCs/>
+              </w:rPr>
+            </w:pPr>
+          </w:p>
+          <w:p>
+            <w:pPr>
+              <w:widowControl w:val="0"/>
+              <w:pBdr>
+                <w:top w:val="nil"/>
+                <w:left w:val="nil"/>
+                <w:bottom w:val="nil"/>
+                <w:right w:val="nil"/>
+                <w:between w:val="nil"/>
+              </w:pBdr>
+              <w:spacing w:line="240" w:lineRule="auto"/>
+              <w:rPr>
+                <w:bCs/>
+              </w:rPr>
+            </w:pPr>
+          </w:p>
+          <w:p>
+            <w:pPr>
+              <w:widowControl w:val="0"/>
+              <w:pBdr>
+                <w:top w:val="nil"/>
+                <w:left w:val="nil"/>
+                <w:bottom w:val="nil"/>
+                <w:right w:val="nil"/>
+                <w:between w:val="nil"/>
+              </w:pBdr>
+              <w:spacing w:line="240" w:lineRule="auto"/>
+              <w:rPr>
+                <w:bCs/>
+              </w:rPr>
+            </w:pPr>
+          </w:p>
+          <w:p>
+            <w:pPr>
+              <w:widowControl w:val="0"/>
+              <w:pBdr>
+                <w:top w:val="nil"/>
+                <w:left w:val="nil"/>
+                <w:bottom w:val="nil"/>
+                <w:right w:val="nil"/>
+                <w:between w:val="nil"/>
+              </w:pBdr>
+              <w:spacing w:line="240" w:lineRule="auto"/>
+              <w:rPr>
+                <w:bCs/>
+              </w:rPr>
+            </w:pPr>
+          </w:p>
+          <w:p>
+            <w:pPr>
+              <w:widowControl w:val="0"/>
+              <w:pBdr>
+                <w:top w:val="nil"/>
+                <w:left w:val="nil"/>
+                <w:bottom w:val="nil"/>
+                <w:right w:val="nil"/>
+                <w:between w:val="nil"/>
+              </w:pBdr>
+              <w:spacing w:line="240" w:lineRule="auto"/>
+              <w:rPr>
+                <w:bCs/>
+              </w:rPr>
+            </w:pPr>
+          </w:p>
+          <w:p>
+            <w:pPr>
+              <w:widowControl w:val="0"/>
+              <w:pBdr>
+                <w:top w:val="nil"/>
+                <w:left w:val="nil"/>
+                <w:bottom w:val="nil"/>
+                <w:right w:val="nil"/>
+                <w:between w:val="nil"/>
+              </w:pBdr>
+              <w:spacing w:line="240" w:lineRule="auto"/>
+              <w:rPr>
+                <w:bCs/>
+              </w:rPr>
+            </w:pPr>
+          </w:p>
+          <w:p>
+            <w:pPr>
+              <w:widowControl w:val="0"/>
+              <w:pBdr>
+                <w:top w:val="nil"/>
+                <w:left w:val="nil"/>
+                <w:bottom w:val="nil"/>
+                <w:right w:val="nil"/>
+                <w:between w:val="nil"/>
+              </w:pBdr>
+              <w:spacing w:line="240" w:lineRule="auto"/>
+              <w:rPr>
+                <w:bCs/>
+              </w:rPr>
+            </w:pPr>
+          </w:p>
+          <w:p>
+            <w:pPr>
+              <w:widowControl w:val="0"/>
+              <w:pBdr>
+                <w:top w:val="nil"/>
+                <w:left w:val="nil"/>
+                <w:bottom w:val="nil"/>
+                <w:right w:val="nil"/>
+                <w:between w:val="nil"/>
+              </w:pBdr>
+              <w:spacing w:line="240" w:lineRule="auto"/>
+              <w:rPr>
+                <w:bCs/>
+              </w:rPr>
+            </w:pPr>
+          </w:p>
+          <w:p>
+            <w:pPr>
+              <w:widowControl w:val="0"/>
+              <w:pBdr>
+                <w:top w:val="nil"/>
+                <w:left w:val="nil"/>
+                <w:bottom w:val="nil"/>
+                <w:right w:val="nil"/>
+                <w:between w:val="nil"/>
+              </w:pBdr>
+              <w:spacing w:line="240" w:lineRule="auto"/>
+              <w:rPr>
+                <w:bCs/>
+              </w:rPr>
+            </w:pPr>
+          </w:p>
+          <w:p>
+            <w:pPr>
+              <w:widowControl w:val="0"/>
+              <w:pBdr>
+                <w:top w:val="nil"/>
+                <w:left w:val="nil"/>
+                <w:bottom w:val="nil"/>
+                <w:right w:val="nil"/>
+                <w:between w:val="nil"/>
+              </w:pBdr>
+              <w:spacing w:line="240" w:lineRule="auto"/>
+              <w:rPr>
+                <w:bCs/>
+              </w:rPr>
+            </w:pPr>
+            <w:r>
+              <w:rPr>
+                <w:bCs/>
+              </w:rPr>
+              <w:t>CSC116-001 now shows 0 Open Seats</w:t>
+            </w:r>
+          </w:p>
+          <w:p>
+            <w:pPr>
+              <w:widowControl w:val="0"/>
+              <w:pBdr>
+                <w:top w:val="nil"/>
+                <w:left w:val="nil"/>
+                <w:bottom w:val="nil"/>
+                <w:right w:val="nil"/>
+                <w:between w:val="nil"/>
+              </w:pBdr>
+              <w:spacing w:line="240" w:lineRule="auto"/>
+              <w:rPr>
+                <w:bCs/>
+              </w:rPr>
+            </w:pPr>
+          </w:p>
+          <w:p>
+            <w:pPr>
+              <w:widowControl w:val="0"/>
+              <w:pBdr>
+                <w:top w:val="nil"/>
+                <w:left w:val="nil"/>
+                <w:bottom w:val="nil"/>
+                <w:right w:val="nil"/>
+                <w:between w:val="nil"/>
+              </w:pBdr>
+              <w:spacing w:line="240" w:lineRule="auto"/>
+              <w:rPr>
+                <w:bCs/>
+              </w:rPr>
+            </w:pPr>
+          </w:p>
+          <w:p>
+            <w:pPr>
+              <w:widowControl w:val="0"/>
+              <w:pBdr>
+                <w:top w:val="nil"/>
+                <w:left w:val="nil"/>
+                <w:bottom w:val="nil"/>
+                <w:right w:val="nil"/>
+                <w:between w:val="nil"/>
+              </w:pBdr>
+              <w:spacing w:line="240" w:lineRule="auto"/>
+              <w:rPr>
+                <w:bCs/>
+              </w:rPr>
+            </w:pPr>
+          </w:p>
+          <w:p>
+            <w:pPr>
+              <w:widowControl w:val="0"/>
+              <w:pBdr>
+                <w:top w:val="nil"/>
+                <w:left w:val="nil"/>
+                <w:bottom w:val="nil"/>
+                <w:right w:val="nil"/>
+                <w:between w:val="nil"/>
+              </w:pBdr>
+              <w:spacing w:line="240" w:lineRule="auto"/>
+              <w:rPr>
+                <w:bCs/>
+              </w:rPr>
+            </w:pPr>
+          </w:p>
+          <w:p>
+            <w:pPr>
+              <w:widowControl w:val="0"/>
+              <w:pBdr>
+                <w:top w:val="nil"/>
+                <w:left w:val="nil"/>
+                <w:bottom w:val="nil"/>
+                <w:right w:val="nil"/>
+                <w:between w:val="nil"/>
+              </w:pBdr>
+              <w:spacing w:line="240" w:lineRule="auto"/>
+              <w:rPr>
+                <w:bCs/>
+              </w:rPr>
+            </w:pPr>
+          </w:p>
+          <w:p>
+            <w:pPr>
+              <w:widowControl w:val="0"/>
+              <w:pBdr>
+                <w:top w:val="nil"/>
+                <w:left w:val="nil"/>
+                <w:bottom w:val="nil"/>
+                <w:right w:val="nil"/>
+                <w:between w:val="nil"/>
+              </w:pBdr>
+              <w:spacing w:line="240" w:lineRule="auto"/>
+              <w:rPr>
+                <w:bCs/>
+              </w:rPr>
+            </w:pPr>
+          </w:p>
+          <w:p>
+            <w:pPr>
+              <w:widowControl w:val="0"/>
+              <w:pBdr>
+                <w:top w:val="nil"/>
+                <w:left w:val="nil"/>
+                <w:bottom w:val="nil"/>
+                <w:right w:val="nil"/>
+                <w:between w:val="nil"/>
+              </w:pBdr>
+              <w:spacing w:line="240" w:lineRule="auto"/>
+              <w:rPr>
+                <w:bCs/>
+              </w:rPr>
+            </w:pPr>
+          </w:p>
+          <w:p>
+            <w:pPr>
+              <w:widowControl w:val="0"/>
+              <w:pBdr>
+                <w:top w:val="nil"/>
+                <w:left w:val="nil"/>
+                <w:bottom w:val="nil"/>
+                <w:right w:val="nil"/>
+                <w:between w:val="nil"/>
+              </w:pBdr>
+              <w:spacing w:line="240" w:lineRule="auto"/>
+              <w:rPr>
+                <w:bCs/>
+              </w:rPr>
+            </w:pPr>
+          </w:p>
+          <w:p>
+            <w:pPr>
+              <w:widowControl w:val="0"/>
+              <w:pBdr>
+                <w:top w:val="nil"/>
+                <w:left w:val="nil"/>
+                <w:bottom w:val="nil"/>
+                <w:right w:val="nil"/>
+                <w:between w:val="nil"/>
+              </w:pBdr>
+              <w:spacing w:line="240" w:lineRule="auto"/>
+              <w:rPr>
+                <w:bCs/>
+              </w:rPr>
+            </w:pPr>
+          </w:p>
+          <w:p>
+            <w:pPr>
+              <w:widowControl w:val="0"/>
+              <w:pBdr>
+                <w:top w:val="nil"/>
+                <w:left w:val="nil"/>
+                <w:bottom w:val="nil"/>
+                <w:right w:val="nil"/>
+                <w:between w:val="nil"/>
+              </w:pBdr>
+              <w:spacing w:line="240" w:lineRule="auto"/>
+              <w:rPr>
+                <w:bCs/>
+              </w:rPr>
+            </w:pPr>
+          </w:p>
+          <w:p>
+            <w:pPr>
+              <w:widowControl w:val="0"/>
+              <w:pBdr>
+                <w:top w:val="nil"/>
+                <w:left w:val="nil"/>
+                <w:bottom w:val="nil"/>
+                <w:right w:val="nil"/>
+                <w:between w:val="nil"/>
+              </w:pBdr>
+              <w:spacing w:line="240" w:lineRule="auto"/>
+              <w:rPr>
+                <w:bCs/>
+              </w:rPr>
+            </w:pPr>
+          </w:p>
+          <w:p>
+            <w:pPr>
+              <w:widowControl w:val="0"/>
+              <w:pBdr>
+                <w:top w:val="nil"/>
+                <w:left w:val="nil"/>
+                <w:bottom w:val="nil"/>
+                <w:right w:val="nil"/>
+                <w:between w:val="nil"/>
+              </w:pBdr>
+              <w:spacing w:line="240" w:lineRule="auto"/>
+              <w:rPr>
+                <w:bCs/>
+              </w:rPr>
+            </w:pPr>
+          </w:p>
+          <w:p>
+            <w:pPr>
+              <w:widowControl w:val="0"/>
+              <w:pBdr>
+                <w:top w:val="nil"/>
+                <w:left w:val="nil"/>
+                <w:bottom w:val="nil"/>
+                <w:right w:val="nil"/>
+                <w:between w:val="nil"/>
+              </w:pBdr>
+              <w:spacing w:line="240" w:lineRule="auto"/>
+              <w:rPr>
+                <w:bCs/>
+              </w:rPr>
+            </w:pPr>
+          </w:p>
+          <w:p>
+            <w:pPr>
+              <w:widowControl w:val="0"/>
+              <w:pBdr>
+                <w:top w:val="nil"/>
+                <w:left w:val="nil"/>
+                <w:bottom w:val="nil"/>
+                <w:right w:val="nil"/>
+                <w:between w:val="nil"/>
+              </w:pBdr>
+              <w:spacing w:line="240" w:lineRule="auto"/>
+              <w:rPr>
+                <w:bCs/>
+              </w:rPr>
+            </w:pPr>
+          </w:p>
+          <w:p>
+            <w:pPr>
+              <w:widowControl w:val="0"/>
+              <w:pBdr>
+                <w:top w:val="nil"/>
+                <w:left w:val="nil"/>
+                <w:bottom w:val="nil"/>
+                <w:right w:val="nil"/>
+                <w:between w:val="nil"/>
+              </w:pBdr>
+              <w:spacing w:line="240" w:lineRule="auto"/>
+              <w:rPr>
+                <w:bCs/>
+              </w:rPr>
+            </w:pPr>
+          </w:p>
+          <w:p>
+            <w:pPr>
+              <w:widowControl w:val="0"/>
+              <w:pBdr>
+                <w:top w:val="nil"/>
+                <w:left w:val="nil"/>
+                <w:bottom w:val="nil"/>
+                <w:right w:val="nil"/>
+                <w:between w:val="nil"/>
+              </w:pBdr>
+              <w:spacing w:line="240" w:lineRule="auto"/>
+              <w:rPr>
+                <w:bCs/>
+              </w:rPr>
+            </w:pPr>
+          </w:p>
+          <w:p>
+            <w:pPr>
+              <w:widowControl w:val="0"/>
+              <w:pBdr>
+                <w:top w:val="nil"/>
+                <w:left w:val="nil"/>
+                <w:bottom w:val="nil"/>
+                <w:right w:val="nil"/>
+                <w:between w:val="nil"/>
+              </w:pBdr>
+              <w:spacing w:line="240" w:lineRule="auto"/>
+              <w:rPr>
+                <w:bCs/>
+              </w:rPr>
+            </w:pPr>
+          </w:p>
+          <w:p>
+            <w:pPr>
+              <w:widowControl w:val="0"/>
+              <w:pBdr>
+                <w:top w:val="nil"/>
+                <w:left w:val="nil"/>
+                <w:bottom w:val="nil"/>
+                <w:right w:val="nil"/>
+                <w:between w:val="nil"/>
+              </w:pBdr>
+              <w:spacing w:line="240" w:lineRule="auto"/>
+              <w:rPr>
+                <w:bCs/>
+              </w:rPr>
+            </w:pPr>
+            <w:r>
+              <w:rPr>
+                <w:bCs/>
+              </w:rPr>
+              <w:t>CSC116-001 is successfully added to the Schedule pane</w:t>
+            </w:r>
+          </w:p>
+        </w:tc>
+        <w:tc>
+          <w:tcPr>
+            <w:tcW w:w="3240" w:type="dxa"/>
+            <w:shd w:val="clear" w:color="auto" w:fill="A6A6A6" w:themeFill="background1" w:themeFillShade="A6"/>
+            <w:tcMar>
+              <w:top w:w="100" w:type="dxa"/>
+              <w:left w:w="100" w:type="dxa"/>
+              <w:bottom w:w="100" w:type="dxa"/>
+              <w:right w:w="100" w:type="dxa"/>
+            </w:tcMar>
+          </w:tcPr>
+          <w:p>
+            <w:pPr>
+              <w:widowControl w:val="0"/>
+              <w:pBdr>
+                <w:top w:val="nil"/>
+                <w:left w:val="nil"/>
+                <w:bottom w:val="nil"/>
+                <w:right w:val="nil"/>
+                <w:between w:val="nil"/>
+              </w:pBdr>
+              <w:spacing w:line="240" w:lineRule="auto"/>
+              <w:rPr>
+                <w:bCs/>
+              </w:rPr>
+            </w:pPr>
+          </w:p>
+          <w:p>
+            <w:pPr>
+              <w:widowControl w:val="0"/>
+              <w:pBdr>
+                <w:top w:val="nil"/>
+                <w:left w:val="nil"/>
+                <w:bottom w:val="nil"/>
+                <w:right w:val="nil"/>
+                <w:between w:val="nil"/>
+              </w:pBdr>
+              <w:spacing w:line="240" w:lineRule="auto"/>
+              <w:rPr>
+                <w:bCs/>
+              </w:rPr>
+            </w:pPr>
+          </w:p>
+          <w:p>
+            <w:pPr>
+              <w:widowControl w:val="0"/>
+              <w:pBdr>
+                <w:top w:val="nil"/>
+                <w:left w:val="nil"/>
+                <w:bottom w:val="nil"/>
+                <w:right w:val="nil"/>
+                <w:between w:val="nil"/>
+              </w:pBdr>
+              <w:spacing w:line="240" w:lineRule="auto"/>
+              <w:rPr>
+                <w:bCs/>
+              </w:rPr>
+            </w:pPr>
+          </w:p>
+          <w:p>
+            <w:pPr>
+              <w:widowControl w:val="0"/>
+              <w:pBdr>
+                <w:top w:val="nil"/>
+                <w:left w:val="nil"/>
+                <w:bottom w:val="nil"/>
+                <w:right w:val="nil"/>
+                <w:between w:val="nil"/>
+              </w:pBdr>
+              <w:spacing w:line="240" w:lineRule="auto"/>
+              <w:rPr>
+                <w:bCs/>
+              </w:rPr>
+            </w:pPr>
+          </w:p>
+          <w:p>
+            <w:pPr>
+              <w:widowControl w:val="0"/>
+              <w:pBdr>
+                <w:top w:val="nil"/>
+                <w:left w:val="nil"/>
+                <w:bottom w:val="nil"/>
+                <w:right w:val="nil"/>
+                <w:between w:val="nil"/>
+              </w:pBdr>
+              <w:spacing w:line="240" w:lineRule="auto"/>
+              <w:rPr>
+                <w:bCs/>
+              </w:rPr>
+            </w:pPr>
+          </w:p>
+          <w:p>
+            <w:pPr>
+              <w:widowControl w:val="0"/>
+              <w:pBdr>
+                <w:top w:val="nil"/>
+                <w:left w:val="nil"/>
+                <w:bottom w:val="nil"/>
+                <w:right w:val="nil"/>
+                <w:between w:val="nil"/>
+              </w:pBdr>
+              <w:spacing w:line="240" w:lineRule="auto"/>
+              <w:rPr>
+                <w:bCs/>
+              </w:rPr>
+            </w:pPr>
+          </w:p>
+          <w:p>
+            <w:pPr>
+              <w:widowControl w:val="0"/>
+              <w:pBdr>
+                <w:top w:val="nil"/>
+                <w:left w:val="nil"/>
+                <w:bottom w:val="nil"/>
+                <w:right w:val="nil"/>
+                <w:between w:val="nil"/>
+              </w:pBdr>
+              <w:spacing w:line="240" w:lineRule="auto"/>
+              <w:rPr>
+                <w:bCs/>
+              </w:rPr>
+            </w:pPr>
+          </w:p>
+          <w:p>
+            <w:pPr>
+              <w:widowControl w:val="0"/>
+              <w:pBdr>
+                <w:top w:val="nil"/>
+                <w:left w:val="nil"/>
+                <w:bottom w:val="nil"/>
+                <w:right w:val="nil"/>
+                <w:between w:val="nil"/>
+              </w:pBdr>
+              <w:spacing w:line="240" w:lineRule="auto"/>
+              <w:rPr>
+                <w:bCs/>
+              </w:rPr>
+            </w:pPr>
+          </w:p>
+          <w:p>
+            <w:pPr>
+              <w:widowControl w:val="0"/>
+              <w:pBdr>
+                <w:top w:val="nil"/>
+                <w:left w:val="nil"/>
+                <w:bottom w:val="nil"/>
+                <w:right w:val="nil"/>
+                <w:between w:val="nil"/>
+              </w:pBdr>
+              <w:spacing w:line="240" w:lineRule="auto"/>
+              <w:rPr>
+                <w:bCs/>
+              </w:rPr>
+            </w:pPr>
+          </w:p>
+          <w:p>
+            <w:pPr>
+              <w:widowControl w:val="0"/>
+              <w:pBdr>
+                <w:top w:val="nil"/>
+                <w:left w:val="nil"/>
+                <w:bottom w:val="nil"/>
+                <w:right w:val="nil"/>
+                <w:between w:val="nil"/>
+              </w:pBdr>
+              <w:spacing w:line="240" w:lineRule="auto"/>
+              <w:rPr>
+                <w:bCs/>
+              </w:rPr>
+            </w:pPr>
+          </w:p>
+          <w:p>
+            <w:pPr>
+              <w:widowControl w:val="0"/>
+              <w:pBdr>
+                <w:top w:val="nil"/>
+                <w:left w:val="nil"/>
+                <w:bottom w:val="nil"/>
+                <w:right w:val="nil"/>
+                <w:between w:val="nil"/>
+              </w:pBdr>
+              <w:spacing w:line="240" w:lineRule="auto"/>
+              <w:rPr>
+                <w:bCs/>
+              </w:rPr>
+            </w:pPr>
+          </w:p>
+          <w:p>
+            <w:pPr>
+              <w:widowControl w:val="0"/>
+              <w:pBdr>
+                <w:top w:val="nil"/>
+                <w:left w:val="nil"/>
+                <w:bottom w:val="nil"/>
+                <w:right w:val="nil"/>
+                <w:between w:val="nil"/>
+              </w:pBdr>
+              <w:spacing w:line="240" w:lineRule="auto"/>
+              <w:rPr>
+                <w:bCs/>
+              </w:rPr>
+            </w:pPr>
+          </w:p>
+          <w:p>
+            <w:pPr>
+              <w:widowControl w:val="0"/>
+              <w:pBdr>
+                <w:top w:val="nil"/>
+                <w:left w:val="nil"/>
+                <w:bottom w:val="nil"/>
+                <w:right w:val="nil"/>
+                <w:between w:val="nil"/>
+              </w:pBdr>
+              <w:spacing w:line="240" w:lineRule="auto"/>
+              <w:rPr>
+                <w:bCs/>
+              </w:rPr>
+            </w:pPr>
+          </w:p>
+          <w:p>
+            <w:pPr>
+              <w:widowControl w:val="0"/>
+              <w:pBdr>
+                <w:top w:val="nil"/>
+                <w:left w:val="nil"/>
+                <w:bottom w:val="nil"/>
+                <w:right w:val="nil"/>
+                <w:between w:val="nil"/>
+              </w:pBdr>
+              <w:spacing w:line="240" w:lineRule="auto"/>
+              <w:rPr>
+                <w:bCs/>
+              </w:rPr>
+            </w:pPr>
+          </w:p>
+          <w:p>
+            <w:pPr>
+              <w:widowControl w:val="0"/>
+              <w:pBdr>
+                <w:top w:val="nil"/>
+                <w:left w:val="nil"/>
+                <w:bottom w:val="nil"/>
+                <w:right w:val="nil"/>
+                <w:between w:val="nil"/>
+              </w:pBdr>
+              <w:spacing w:line="240" w:lineRule="auto"/>
+              <w:rPr>
+                <w:bCs/>
+              </w:rPr>
+            </w:pPr>
+          </w:p>
+          <w:p>
+            <w:pPr>
+              <w:widowControl w:val="0"/>
+              <w:pBdr>
+                <w:top w:val="nil"/>
+                <w:left w:val="nil"/>
+                <w:bottom w:val="nil"/>
+                <w:right w:val="nil"/>
+                <w:between w:val="nil"/>
+              </w:pBdr>
+              <w:spacing w:line="240" w:lineRule="auto"/>
+              <w:rPr>
+                <w:bCs/>
+              </w:rPr>
+            </w:pPr>
+          </w:p>
+          <w:p>
+            <w:pPr>
+              <w:widowControl w:val="0"/>
+              <w:pBdr>
+                <w:top w:val="nil"/>
+                <w:left w:val="nil"/>
+                <w:bottom w:val="nil"/>
+                <w:right w:val="nil"/>
+                <w:between w:val="nil"/>
+              </w:pBdr>
+              <w:spacing w:line="240" w:lineRule="auto"/>
+              <w:rPr>
+                <w:bCs/>
+              </w:rPr>
+            </w:pPr>
+          </w:p>
+          <w:p>
+            <w:pPr>
+              <w:widowControl w:val="0"/>
+              <w:pBdr>
+                <w:top w:val="nil"/>
+                <w:left w:val="nil"/>
+                <w:bottom w:val="nil"/>
+                <w:right w:val="nil"/>
+                <w:between w:val="nil"/>
+              </w:pBdr>
+              <w:spacing w:line="240" w:lineRule="auto"/>
+              <w:rPr>
+                <w:bCs/>
+              </w:rPr>
+            </w:pPr>
+          </w:p>
+          <w:p>
+            <w:pPr>
+              <w:widowControl w:val="0"/>
+              <w:pBdr>
+                <w:top w:val="nil"/>
+                <w:left w:val="nil"/>
+                <w:bottom w:val="nil"/>
+                <w:right w:val="nil"/>
+                <w:between w:val="nil"/>
+              </w:pBdr>
+              <w:spacing w:line="240" w:lineRule="auto"/>
+              <w:rPr>
+                <w:bCs/>
+              </w:rPr>
+            </w:pPr>
+            <w:r>
+              <w:rPr>
+                <w:bCs/>
+              </w:rPr>
+              <w:t>CSC116-001 now shows 0 Open Seats</w:t>
+            </w:r>
+          </w:p>
+          <w:p>
+            <w:pPr>
+              <w:widowControl w:val="0"/>
+              <w:pBdr>
+                <w:top w:val="nil"/>
+                <w:left w:val="nil"/>
+                <w:bottom w:val="nil"/>
+                <w:right w:val="nil"/>
+                <w:between w:val="nil"/>
+              </w:pBdr>
+              <w:spacing w:line="240" w:lineRule="auto"/>
+              <w:rPr>
+                <w:bCs/>
+              </w:rPr>
+            </w:pPr>
+          </w:p>
+          <w:p>
+            <w:pPr>
+              <w:widowControl w:val="0"/>
+              <w:pBdr>
+                <w:top w:val="nil"/>
+                <w:left w:val="nil"/>
+                <w:bottom w:val="nil"/>
+                <w:right w:val="nil"/>
+                <w:between w:val="nil"/>
+              </w:pBdr>
+              <w:spacing w:line="240" w:lineRule="auto"/>
+              <w:rPr>
+                <w:bCs/>
+              </w:rPr>
+            </w:pPr>
+          </w:p>
+          <w:p>
+            <w:pPr>
+              <w:widowControl w:val="0"/>
+              <w:pBdr>
+                <w:top w:val="nil"/>
+                <w:left w:val="nil"/>
+                <w:bottom w:val="nil"/>
+                <w:right w:val="nil"/>
+                <w:between w:val="nil"/>
+              </w:pBdr>
+              <w:spacing w:line="240" w:lineRule="auto"/>
+              <w:rPr>
+                <w:bCs/>
+              </w:rPr>
+            </w:pPr>
+          </w:p>
+          <w:p>
+            <w:pPr>
+              <w:widowControl w:val="0"/>
+              <w:pBdr>
+                <w:top w:val="nil"/>
+                <w:left w:val="nil"/>
+                <w:bottom w:val="nil"/>
+                <w:right w:val="nil"/>
+                <w:between w:val="nil"/>
+              </w:pBdr>
+              <w:spacing w:line="240" w:lineRule="auto"/>
+              <w:rPr>
+                <w:bCs/>
+              </w:rPr>
+            </w:pPr>
+          </w:p>
+          <w:p>
+            <w:pPr>
+              <w:widowControl w:val="0"/>
+              <w:pBdr>
+                <w:top w:val="nil"/>
+                <w:left w:val="nil"/>
+                <w:bottom w:val="nil"/>
+                <w:right w:val="nil"/>
+                <w:between w:val="nil"/>
+              </w:pBdr>
+              <w:spacing w:line="240" w:lineRule="auto"/>
+              <w:rPr>
+                <w:bCs/>
+              </w:rPr>
+            </w:pPr>
+          </w:p>
+          <w:p>
+            <w:pPr>
+              <w:widowControl w:val="0"/>
+              <w:pBdr>
+                <w:top w:val="nil"/>
+                <w:left w:val="nil"/>
+                <w:bottom w:val="nil"/>
+                <w:right w:val="nil"/>
+                <w:between w:val="nil"/>
+              </w:pBdr>
+              <w:spacing w:line="240" w:lineRule="auto"/>
+              <w:rPr>
+                <w:bCs/>
+              </w:rPr>
+            </w:pPr>
+          </w:p>
+          <w:p>
+            <w:pPr>
+              <w:widowControl w:val="0"/>
+              <w:pBdr>
+                <w:top w:val="nil"/>
+                <w:left w:val="nil"/>
+                <w:bottom w:val="nil"/>
+                <w:right w:val="nil"/>
+                <w:between w:val="nil"/>
+              </w:pBdr>
+              <w:spacing w:line="240" w:lineRule="auto"/>
+              <w:rPr>
+                <w:bCs/>
+              </w:rPr>
+            </w:pPr>
+          </w:p>
+          <w:p>
+            <w:pPr>
+              <w:widowControl w:val="0"/>
+              <w:pBdr>
+                <w:top w:val="nil"/>
+                <w:left w:val="nil"/>
+                <w:bottom w:val="nil"/>
+                <w:right w:val="nil"/>
+                <w:between w:val="nil"/>
+              </w:pBdr>
+              <w:spacing w:line="240" w:lineRule="auto"/>
+              <w:rPr>
+                <w:bCs/>
+              </w:rPr>
+            </w:pPr>
+          </w:p>
+          <w:p>
+            <w:pPr>
+              <w:widowControl w:val="0"/>
+              <w:pBdr>
+                <w:top w:val="nil"/>
+                <w:left w:val="nil"/>
+                <w:bottom w:val="nil"/>
+                <w:right w:val="nil"/>
+                <w:between w:val="nil"/>
+              </w:pBdr>
+              <w:spacing w:line="240" w:lineRule="auto"/>
+              <w:rPr>
+                <w:bCs/>
+              </w:rPr>
+            </w:pPr>
+          </w:p>
+          <w:p>
+            <w:pPr>
+              <w:widowControl w:val="0"/>
+              <w:pBdr>
+                <w:top w:val="nil"/>
+                <w:left w:val="nil"/>
+                <w:bottom w:val="nil"/>
+                <w:right w:val="nil"/>
+                <w:between w:val="nil"/>
+              </w:pBdr>
+              <w:spacing w:line="240" w:lineRule="auto"/>
+              <w:rPr>
+                <w:bCs/>
+              </w:rPr>
+            </w:pPr>
+          </w:p>
+          <w:p>
+            <w:pPr>
+              <w:widowControl w:val="0"/>
+              <w:pBdr>
+                <w:top w:val="nil"/>
+                <w:left w:val="nil"/>
+                <w:bottom w:val="nil"/>
+                <w:right w:val="nil"/>
+                <w:between w:val="nil"/>
+              </w:pBdr>
+              <w:spacing w:line="240" w:lineRule="auto"/>
+              <w:rPr>
+                <w:bCs/>
+              </w:rPr>
+            </w:pPr>
+          </w:p>
+          <w:p>
+            <w:pPr>
+              <w:widowControl w:val="0"/>
+              <w:pBdr>
+                <w:top w:val="nil"/>
+                <w:left w:val="nil"/>
+                <w:bottom w:val="nil"/>
+                <w:right w:val="nil"/>
+                <w:between w:val="nil"/>
+              </w:pBdr>
+              <w:spacing w:line="240" w:lineRule="auto"/>
+              <w:rPr>
+                <w:bCs/>
+              </w:rPr>
+            </w:pPr>
+          </w:p>
+          <w:p>
+            <w:pPr>
+              <w:widowControl w:val="0"/>
+              <w:pBdr>
+                <w:top w:val="nil"/>
+                <w:left w:val="nil"/>
+                <w:bottom w:val="nil"/>
+                <w:right w:val="nil"/>
+                <w:between w:val="nil"/>
+              </w:pBdr>
+              <w:spacing w:line="240" w:lineRule="auto"/>
+              <w:rPr>
+                <w:bCs/>
+              </w:rPr>
+            </w:pPr>
+          </w:p>
+          <w:p>
+            <w:pPr>
+              <w:widowControl w:val="0"/>
+              <w:pBdr>
+                <w:top w:val="nil"/>
+                <w:left w:val="nil"/>
+                <w:bottom w:val="nil"/>
+                <w:right w:val="nil"/>
+                <w:between w:val="nil"/>
+              </w:pBdr>
+              <w:spacing w:line="240" w:lineRule="auto"/>
+              <w:rPr>
+                <w:bCs/>
+              </w:rPr>
+            </w:pPr>
+          </w:p>
+          <w:p>
+            <w:pPr>
+              <w:widowControl w:val="0"/>
+              <w:pBdr>
+                <w:top w:val="nil"/>
+                <w:left w:val="nil"/>
+                <w:bottom w:val="nil"/>
+                <w:right w:val="nil"/>
+                <w:between w:val="nil"/>
+              </w:pBdr>
+              <w:spacing w:line="240" w:lineRule="auto"/>
+              <w:rPr>
+                <w:bCs/>
+              </w:rPr>
+            </w:pPr>
+          </w:p>
+          <w:p>
+            <w:pPr>
+              <w:widowControl w:val="0"/>
+              <w:pBdr>
+                <w:top w:val="nil"/>
+                <w:left w:val="nil"/>
+                <w:bottom w:val="nil"/>
+                <w:right w:val="nil"/>
+                <w:between w:val="nil"/>
+              </w:pBdr>
+              <w:spacing w:line="240" w:lineRule="auto"/>
+              <w:rPr>
+                <w:bCs/>
+              </w:rPr>
+            </w:pPr>
+          </w:p>
+          <w:p>
+            <w:pPr>
+              <w:widowControl w:val="0"/>
+              <w:pBdr>
+                <w:top w:val="nil"/>
+                <w:left w:val="nil"/>
+                <w:bottom w:val="nil"/>
+                <w:right w:val="nil"/>
+                <w:between w:val="nil"/>
+              </w:pBdr>
+              <w:spacing w:line="240" w:lineRule="auto"/>
+              <w:rPr>
+                <w:bCs/>
+              </w:rPr>
+            </w:pPr>
+          </w:p>
+          <w:p>
+            <w:pPr>
+              <w:widowControl w:val="0"/>
+              <w:pBdr>
+                <w:top w:val="nil"/>
+                <w:left w:val="nil"/>
+                <w:bottom w:val="nil"/>
+                <w:right w:val="nil"/>
+                <w:between w:val="nil"/>
+              </w:pBdr>
+              <w:spacing w:line="240" w:lineRule="auto"/>
+              <w:rPr>
+                <w:b/>
+              </w:rPr>
+            </w:pPr>
+            <w:r>
+              <w:rPr>
+                <w:bCs/>
+              </w:rPr>
+              <w:t>CSC116-001 is successfully added to the Schedule pane</w:t>
+            </w:r>
+          </w:p>
+        </w:tc>
+        <w:bookmarkStart w:id="2" w:name="_GoBack"/>
+        <w:bookmarkEnd w:id="2"/>
+      </w:tr>
+      <w:tr>
+        <w:tc>
+          <w:tcPr>
+            <w:tcW w:w="1185" w:type="dxa"/>
+            <w:shd w:val="clear" w:color="auto" w:fill="A6A6A6" w:themeFill="background1" w:themeFillShade="A6"/>
+            <w:tcMar>
+              <w:top w:w="100" w:type="dxa"/>
+              <w:left w:w="100" w:type="dxa"/>
+              <w:bottom w:w="100" w:type="dxa"/>
+              <w:right w:w="100" w:type="dxa"/>
+            </w:tcMar>
+          </w:tcPr>
+          <w:p>
+            <w:pPr>
+              <w:widowControl w:val="0"/>
+              <w:pBdr>
+                <w:top w:val="nil"/>
+                <w:left w:val="nil"/>
+                <w:bottom w:val="nil"/>
+                <w:right w:val="nil"/>
+                <w:between w:val="nil"/>
+              </w:pBdr>
+              <w:spacing w:line="240" w:lineRule="auto"/>
+            </w:pPr>
+          </w:p>
+        </w:tc>
+        <w:tc>
+          <w:tcPr>
+            <w:tcW w:w="5280" w:type="dxa"/>
+            <w:shd w:val="clear" w:color="auto" w:fill="A6A6A6" w:themeFill="background1" w:themeFillShade="A6"/>
+            <w:tcMar>
+              <w:top w:w="100" w:type="dxa"/>
+              <w:left w:w="100" w:type="dxa"/>
+              <w:bottom w:w="100" w:type="dxa"/>
+              <w:right w:w="100" w:type="dxa"/>
+            </w:tcMar>
+          </w:tcPr>
+          <w:p>
+            <w:pPr>
+              <w:widowControl w:val="0"/>
+              <w:pBdr>
+                <w:top w:val="nil"/>
+                <w:left w:val="nil"/>
+                <w:bottom w:val="nil"/>
+                <w:right w:val="nil"/>
+                <w:between w:val="nil"/>
+              </w:pBdr>
+              <w:spacing w:line="240" w:lineRule="auto"/>
+            </w:pPr>
+          </w:p>
+        </w:tc>
+        <w:tc>
+          <w:tcPr>
+            <w:tcW w:w="3255" w:type="dxa"/>
+            <w:shd w:val="clear" w:color="auto" w:fill="A6A6A6" w:themeFill="background1" w:themeFillShade="A6"/>
+            <w:tcMar>
+              <w:top w:w="100" w:type="dxa"/>
+              <w:left w:w="100" w:type="dxa"/>
+              <w:bottom w:w="100" w:type="dxa"/>
+              <w:right w:w="100" w:type="dxa"/>
+            </w:tcMar>
+          </w:tcPr>
+          <w:p>
+            <w:pPr>
+              <w:widowControl w:val="0"/>
+              <w:pBdr>
+                <w:top w:val="nil"/>
+                <w:left w:val="nil"/>
+                <w:bottom w:val="nil"/>
+                <w:right w:val="nil"/>
+                <w:between w:val="nil"/>
+              </w:pBdr>
+              <w:spacing w:line="240" w:lineRule="auto"/>
+              <w:rPr>
+                <w:bCs/>
+              </w:rPr>
+            </w:pPr>
+          </w:p>
+        </w:tc>
+        <w:tc>
+          <w:tcPr>
+            <w:tcW w:w="3240" w:type="dxa"/>
+            <w:shd w:val="clear" w:color="auto" w:fill="A6A6A6" w:themeFill="background1" w:themeFillShade="A6"/>
+            <w:tcMar>
+              <w:top w:w="100" w:type="dxa"/>
+              <w:left w:w="100" w:type="dxa"/>
+              <w:bottom w:w="100" w:type="dxa"/>
+              <w:right w:w="100" w:type="dxa"/>
+            </w:tcMar>
+          </w:tcPr>
+          <w:p>
+            <w:pPr>
+              <w:widowControl w:val="0"/>
+              <w:pBdr>
+                <w:top w:val="nil"/>
+                <w:left w:val="nil"/>
+                <w:bottom w:val="nil"/>
+                <w:right w:val="nil"/>
+                <w:between w:val="nil"/>
+              </w:pBdr>
+              <w:spacing w:line="240" w:lineRule="auto"/>
+              <w:rPr>
+                <w:b/>
+              </w:rPr>
+            </w:pPr>
+          </w:p>
+        </w:tc>
+      </w:tr>
+      <w:tr>
+        <w:tc>
+          <w:tcPr>
+            <w:tcW w:w="1185" w:type="dxa"/>
+            <w:shd w:val="clear" w:color="auto" w:fill="A6A6A6" w:themeFill="background1" w:themeFillShade="A6"/>
+            <w:tcMar>
+              <w:top w:w="100" w:type="dxa"/>
+              <w:left w:w="100" w:type="dxa"/>
+              <w:bottom w:w="100" w:type="dxa"/>
+              <w:right w:w="100" w:type="dxa"/>
+            </w:tcMar>
+          </w:tcPr>
+          <w:p>
+            <w:pPr>
+              <w:widowControl w:val="0"/>
+              <w:pBdr>
+                <w:top w:val="nil"/>
+                <w:left w:val="nil"/>
+                <w:bottom w:val="nil"/>
+                <w:right w:val="nil"/>
+                <w:between w:val="nil"/>
+              </w:pBdr>
+              <w:spacing w:line="240" w:lineRule="auto"/>
+            </w:pPr>
+          </w:p>
+        </w:tc>
+        <w:tc>
+          <w:tcPr>
+            <w:tcW w:w="5280" w:type="dxa"/>
+            <w:shd w:val="clear" w:color="auto" w:fill="A6A6A6" w:themeFill="background1" w:themeFillShade="A6"/>
+            <w:tcMar>
+              <w:top w:w="100" w:type="dxa"/>
+              <w:left w:w="100" w:type="dxa"/>
+              <w:bottom w:w="100" w:type="dxa"/>
+              <w:right w:w="100" w:type="dxa"/>
+            </w:tcMar>
+          </w:tcPr>
+          <w:p>
+            <w:pPr>
+              <w:widowControl w:val="0"/>
+              <w:pBdr>
+                <w:top w:val="nil"/>
+                <w:left w:val="nil"/>
+                <w:bottom w:val="nil"/>
+                <w:right w:val="nil"/>
+                <w:between w:val="nil"/>
+              </w:pBdr>
+              <w:spacing w:line="240" w:lineRule="auto"/>
+            </w:pPr>
+          </w:p>
+        </w:tc>
+        <w:tc>
+          <w:tcPr>
+            <w:tcW w:w="3255" w:type="dxa"/>
+            <w:shd w:val="clear" w:color="auto" w:fill="A6A6A6" w:themeFill="background1" w:themeFillShade="A6"/>
+            <w:tcMar>
+              <w:top w:w="100" w:type="dxa"/>
+              <w:left w:w="100" w:type="dxa"/>
+              <w:bottom w:w="100" w:type="dxa"/>
+              <w:right w:w="100" w:type="dxa"/>
+            </w:tcMar>
+          </w:tcPr>
+          <w:p>
+            <w:pPr>
+              <w:widowControl w:val="0"/>
+              <w:pBdr>
+                <w:top w:val="nil"/>
+                <w:left w:val="nil"/>
+                <w:bottom w:val="nil"/>
+                <w:right w:val="nil"/>
+                <w:between w:val="nil"/>
+              </w:pBdr>
+              <w:spacing w:line="240" w:lineRule="auto"/>
+              <w:rPr>
+                <w:bCs/>
+              </w:rPr>
+            </w:pPr>
+          </w:p>
+        </w:tc>
+        <w:tc>
+          <w:tcPr>
+            <w:tcW w:w="3240" w:type="dxa"/>
+            <w:shd w:val="clear" w:color="auto" w:fill="A6A6A6" w:themeFill="background1" w:themeFillShade="A6"/>
+            <w:tcMar>
+              <w:top w:w="100" w:type="dxa"/>
+              <w:left w:w="100" w:type="dxa"/>
+              <w:bottom w:w="100" w:type="dxa"/>
+              <w:right w:w="100" w:type="dxa"/>
+            </w:tcMar>
+          </w:tcPr>
+          <w:p>
+            <w:pPr>
+              <w:widowControl w:val="0"/>
+              <w:pBdr>
+                <w:top w:val="nil"/>
+                <w:left w:val="nil"/>
+                <w:bottom w:val="nil"/>
+                <w:right w:val="nil"/>
+                <w:between w:val="nil"/>
+              </w:pBdr>
+              <w:spacing w:line="240" w:lineRule="auto"/>
+              <w:rPr>
+                <w:b/>
+              </w:rPr>
+            </w:pPr>
+          </w:p>
+        </w:tc>
+      </w:tr>
+      <w:tr>
+        <w:tc>
+          <w:tcPr>
+            <w:tcW w:w="1185" w:type="dxa"/>
+            <w:shd w:val="clear" w:color="auto" w:fill="A6A6A6" w:themeFill="background1" w:themeFillShade="A6"/>
+            <w:tcMar>
+              <w:top w:w="100" w:type="dxa"/>
+              <w:left w:w="100" w:type="dxa"/>
+              <w:bottom w:w="100" w:type="dxa"/>
+              <w:right w:w="100" w:type="dxa"/>
+            </w:tcMar>
+          </w:tcPr>
+          <w:p>
+            <w:pPr>
+              <w:widowControl w:val="0"/>
+              <w:pBdr>
+                <w:top w:val="nil"/>
+                <w:left w:val="nil"/>
+                <w:bottom w:val="nil"/>
+                <w:right w:val="nil"/>
+                <w:between w:val="nil"/>
+              </w:pBdr>
+              <w:spacing w:line="240" w:lineRule="auto"/>
+            </w:pPr>
+          </w:p>
+        </w:tc>
+        <w:tc>
+          <w:tcPr>
+            <w:tcW w:w="5280" w:type="dxa"/>
+            <w:shd w:val="clear" w:color="auto" w:fill="A6A6A6" w:themeFill="background1" w:themeFillShade="A6"/>
+            <w:tcMar>
+              <w:top w:w="100" w:type="dxa"/>
+              <w:left w:w="100" w:type="dxa"/>
+              <w:bottom w:w="100" w:type="dxa"/>
+              <w:right w:w="100" w:type="dxa"/>
+            </w:tcMar>
+          </w:tcPr>
+          <w:p>
+            <w:pPr>
+              <w:widowControl w:val="0"/>
+              <w:pBdr>
+                <w:top w:val="nil"/>
+                <w:left w:val="nil"/>
+                <w:bottom w:val="nil"/>
+                <w:right w:val="nil"/>
+                <w:between w:val="nil"/>
+              </w:pBdr>
+              <w:spacing w:line="240" w:lineRule="auto"/>
+            </w:pPr>
+          </w:p>
+        </w:tc>
+        <w:tc>
+          <w:tcPr>
+            <w:tcW w:w="3255" w:type="dxa"/>
+            <w:shd w:val="clear" w:color="auto" w:fill="A6A6A6" w:themeFill="background1" w:themeFillShade="A6"/>
+            <w:tcMar>
+              <w:top w:w="100" w:type="dxa"/>
+              <w:left w:w="100" w:type="dxa"/>
+              <w:bottom w:w="100" w:type="dxa"/>
+              <w:right w:w="100" w:type="dxa"/>
+            </w:tcMar>
+          </w:tcPr>
+          <w:p>
+            <w:pPr>
+              <w:widowControl w:val="0"/>
+              <w:pBdr>
+                <w:top w:val="nil"/>
+                <w:left w:val="nil"/>
+                <w:bottom w:val="nil"/>
+                <w:right w:val="nil"/>
+                <w:between w:val="nil"/>
+              </w:pBdr>
+              <w:spacing w:line="240" w:lineRule="auto"/>
+              <w:rPr>
+                <w:bCs/>
+              </w:rPr>
+            </w:pPr>
+          </w:p>
+        </w:tc>
+        <w:tc>
+          <w:tcPr>
+            <w:tcW w:w="3240" w:type="dxa"/>
+            <w:shd w:val="clear" w:color="auto" w:fill="A6A6A6" w:themeFill="background1" w:themeFillShade="A6"/>
+            <w:tcMar>
+              <w:top w:w="100" w:type="dxa"/>
+              <w:left w:w="100" w:type="dxa"/>
+              <w:bottom w:w="100" w:type="dxa"/>
+              <w:right w:w="100" w:type="dxa"/>
+            </w:tcMar>
+          </w:tcPr>
+          <w:p>
+            <w:pPr>
+              <w:widowControl w:val="0"/>
+              <w:pBdr>
+                <w:top w:val="nil"/>
+                <w:left w:val="nil"/>
+                <w:bottom w:val="nil"/>
+                <w:right w:val="nil"/>
+                <w:between w:val="nil"/>
+              </w:pBdr>
+              <w:spacing w:line="240" w:lineRule="auto"/>
+              <w:rPr>
+                <w:b/>
+              </w:rPr>
+            </w:pPr>
+          </w:p>
+        </w:tc>
+      </w:tr>
+      <w:tr>
+        <w:tc>
+          <w:tcPr>
+            <w:tcW w:w="1185" w:type="dxa"/>
+            <w:shd w:val="clear" w:color="auto" w:fill="A6A6A6" w:themeFill="background1" w:themeFillShade="A6"/>
+            <w:tcMar>
+              <w:top w:w="100" w:type="dxa"/>
+              <w:left w:w="100" w:type="dxa"/>
+              <w:bottom w:w="100" w:type="dxa"/>
+              <w:right w:w="100" w:type="dxa"/>
+            </w:tcMar>
+          </w:tcPr>
+          <w:p>
+            <w:pPr>
+              <w:widowControl w:val="0"/>
+              <w:pBdr>
+                <w:top w:val="nil"/>
+                <w:left w:val="nil"/>
+                <w:bottom w:val="nil"/>
+                <w:right w:val="nil"/>
+                <w:between w:val="nil"/>
+              </w:pBdr>
+              <w:spacing w:line="240" w:lineRule="auto"/>
+            </w:pPr>
+          </w:p>
+        </w:tc>
+        <w:tc>
+          <w:tcPr>
+            <w:tcW w:w="5280" w:type="dxa"/>
+            <w:shd w:val="clear" w:color="auto" w:fill="A6A6A6" w:themeFill="background1" w:themeFillShade="A6"/>
+            <w:tcMar>
+              <w:top w:w="100" w:type="dxa"/>
+              <w:left w:w="100" w:type="dxa"/>
+              <w:bottom w:w="100" w:type="dxa"/>
+              <w:right w:w="100" w:type="dxa"/>
+            </w:tcMar>
+          </w:tcPr>
+          <w:p>
+            <w:pPr>
+              <w:widowControl w:val="0"/>
+              <w:pBdr>
+                <w:top w:val="nil"/>
+                <w:left w:val="nil"/>
+                <w:bottom w:val="nil"/>
+                <w:right w:val="nil"/>
+                <w:between w:val="nil"/>
+              </w:pBdr>
+              <w:spacing w:line="240" w:lineRule="auto"/>
+            </w:pPr>
+          </w:p>
+        </w:tc>
+        <w:tc>
+          <w:tcPr>
+            <w:tcW w:w="3255" w:type="dxa"/>
+            <w:shd w:val="clear" w:color="auto" w:fill="A6A6A6" w:themeFill="background1" w:themeFillShade="A6"/>
+            <w:tcMar>
+              <w:top w:w="100" w:type="dxa"/>
+              <w:left w:w="100" w:type="dxa"/>
+              <w:bottom w:w="100" w:type="dxa"/>
+              <w:right w:w="100" w:type="dxa"/>
+            </w:tcMar>
+          </w:tcPr>
+          <w:p>
+            <w:pPr>
+              <w:widowControl w:val="0"/>
+              <w:pBdr>
+                <w:top w:val="nil"/>
+                <w:left w:val="nil"/>
+                <w:bottom w:val="nil"/>
+                <w:right w:val="nil"/>
+                <w:between w:val="nil"/>
+              </w:pBdr>
+              <w:spacing w:line="240" w:lineRule="auto"/>
+              <w:rPr>
+                <w:bCs/>
+              </w:rPr>
+            </w:pPr>
+          </w:p>
+        </w:tc>
+        <w:tc>
+          <w:tcPr>
+            <w:tcW w:w="3240" w:type="dxa"/>
+            <w:shd w:val="clear" w:color="auto" w:fill="A6A6A6" w:themeFill="background1" w:themeFillShade="A6"/>
+            <w:tcMar>
+              <w:top w:w="100" w:type="dxa"/>
+              <w:left w:w="100" w:type="dxa"/>
+              <w:bottom w:w="100" w:type="dxa"/>
+              <w:right w:w="100" w:type="dxa"/>
+            </w:tcMar>
+          </w:tcPr>
+          <w:p>
+            <w:pPr>
+              <w:widowControl w:val="0"/>
+              <w:pBdr>
+                <w:top w:val="nil"/>
+                <w:left w:val="nil"/>
+                <w:bottom w:val="nil"/>
+                <w:right w:val="nil"/>
+                <w:between w:val="nil"/>
+              </w:pBdr>
+              <w:spacing w:line="240" w:lineRule="auto"/>
+              <w:rPr>
+                <w:b/>
+              </w:rPr>
+            </w:pPr>
+          </w:p>
+        </w:tc>
+      </w:tr>
+      <w:tr>
+        <w:tc>
+          <w:tcPr>
+            <w:tcW w:w="1185" w:type="dxa"/>
+            <w:shd w:val="clear" w:color="auto" w:fill="A6A6A6" w:themeFill="background1" w:themeFillShade="A6"/>
+            <w:tcMar>
+              <w:top w:w="100" w:type="dxa"/>
+              <w:left w:w="100" w:type="dxa"/>
+              <w:bottom w:w="100" w:type="dxa"/>
+              <w:right w:w="100" w:type="dxa"/>
+            </w:tcMar>
+          </w:tcPr>
+          <w:p>
+            <w:pPr>
+              <w:widowControl w:val="0"/>
+              <w:pBdr>
+                <w:top w:val="nil"/>
+                <w:left w:val="nil"/>
+                <w:bottom w:val="nil"/>
+                <w:right w:val="nil"/>
+                <w:between w:val="nil"/>
+              </w:pBdr>
+              <w:spacing w:line="240" w:lineRule="auto"/>
+            </w:pPr>
+          </w:p>
+        </w:tc>
+        <w:tc>
+          <w:tcPr>
+            <w:tcW w:w="5280" w:type="dxa"/>
+            <w:shd w:val="clear" w:color="auto" w:fill="A6A6A6" w:themeFill="background1" w:themeFillShade="A6"/>
+            <w:tcMar>
+              <w:top w:w="100" w:type="dxa"/>
+              <w:left w:w="100" w:type="dxa"/>
+              <w:bottom w:w="100" w:type="dxa"/>
+              <w:right w:w="100" w:type="dxa"/>
+            </w:tcMar>
+          </w:tcPr>
+          <w:p>
+            <w:pPr>
+              <w:widowControl w:val="0"/>
+              <w:pBdr>
+                <w:top w:val="nil"/>
+                <w:left w:val="nil"/>
+                <w:bottom w:val="nil"/>
+                <w:right w:val="nil"/>
+                <w:between w:val="nil"/>
+              </w:pBdr>
+              <w:spacing w:line="240" w:lineRule="auto"/>
+            </w:pPr>
+          </w:p>
+        </w:tc>
+        <w:tc>
+          <w:tcPr>
+            <w:tcW w:w="3255" w:type="dxa"/>
+            <w:shd w:val="clear" w:color="auto" w:fill="A6A6A6" w:themeFill="background1" w:themeFillShade="A6"/>
+            <w:tcMar>
+              <w:top w:w="100" w:type="dxa"/>
+              <w:left w:w="100" w:type="dxa"/>
+              <w:bottom w:w="100" w:type="dxa"/>
+              <w:right w:w="100" w:type="dxa"/>
+            </w:tcMar>
+          </w:tcPr>
+          <w:p>
+            <w:pPr>
+              <w:widowControl w:val="0"/>
+              <w:pBdr>
+                <w:top w:val="nil"/>
+                <w:left w:val="nil"/>
+                <w:bottom w:val="nil"/>
+                <w:right w:val="nil"/>
+                <w:between w:val="nil"/>
+              </w:pBdr>
+              <w:spacing w:line="240" w:lineRule="auto"/>
+              <w:rPr>
+                <w:bCs/>
+              </w:rPr>
+            </w:pPr>
+          </w:p>
+        </w:tc>
+        <w:tc>
+          <w:tcPr>
+            <w:tcW w:w="3240" w:type="dxa"/>
+            <w:shd w:val="clear" w:color="auto" w:fill="A6A6A6" w:themeFill="background1" w:themeFillShade="A6"/>
+            <w:tcMar>
+              <w:top w:w="100" w:type="dxa"/>
+              <w:left w:w="100" w:type="dxa"/>
+              <w:bottom w:w="100" w:type="dxa"/>
+              <w:right w:w="100" w:type="dxa"/>
+            </w:tcMar>
+          </w:tcPr>
+          <w:p>
+            <w:pPr>
+              <w:widowControl w:val="0"/>
+              <w:pBdr>
+                <w:top w:val="nil"/>
+                <w:left w:val="nil"/>
+                <w:bottom w:val="nil"/>
+                <w:right w:val="nil"/>
+                <w:between w:val="nil"/>
+              </w:pBdr>
+              <w:spacing w:line="240" w:lineRule="auto"/>
+              <w:rPr>
+                <w:b/>
+              </w:rPr>
+            </w:pPr>
           </w:p>
         </w:tc>
       </w:tr>

</xml_diff>